<commit_message>
Started adding poison recipies
</commit_message>
<xml_diff>
--- a/SwordSphere -- Recipes.docx
+++ b/SwordSphere -- Recipes.docx
@@ -2056,6 +2056,706 @@
           <w:sz w:val="20"/>
           <w:szCs w:val="20"/>
         </w:rPr>
+        <w:t>Poisoner</w:t>
+      </w:r>
+      <w:r>
+        <w:rPr>
+          <w:rFonts w:ascii="Pericles" w:hAnsi="Pericles"/>
+          <w:sz w:val="20"/>
+          <w:szCs w:val="20"/>
+        </w:rPr>
+        <w:t xml:space="preserve"> Recipes</w:t>
+      </w:r>
+      <w:r>
+        <w:rPr>
+          <w:rFonts w:ascii="Pericles" w:hAnsi="Pericles"/>
+          <w:sz w:val="20"/>
+          <w:szCs w:val="20"/>
+        </w:rPr>
+        <w:t xml:space="preserve"> </w:t>
+      </w:r>
+      <w:r>
+        <w:rPr>
+          <w:rFonts w:ascii="Arial" w:hAnsi="Arial" w:cs="Arial"/>
+          <w:sz w:val="20"/>
+          <w:szCs w:val="20"/>
+        </w:rPr>
+        <w:t>–</w:t>
+      </w:r>
+      <w:r>
+        <w:rPr>
+          <w:rFonts w:ascii="Pericles" w:hAnsi="Pericles"/>
+          <w:sz w:val="20"/>
+          <w:szCs w:val="20"/>
+        </w:rPr>
+        <w:t xml:space="preserve"> poisons are one use unless sticky(x/12)</w:t>
+      </w:r>
+      <w:bookmarkStart w:id="0" w:name="_GoBack"/>
+      <w:bookmarkEnd w:id="0"/>
+    </w:p>
+    <w:tbl>
+      <w:tblPr>
+        <w:tblStyle w:val="TableGrid"/>
+        <w:tblW w:w="9566" w:type="dxa"/>
+        <w:tblLook w:val="04A0" w:firstRow="1" w:lastRow="0" w:firstColumn="1" w:lastColumn="0" w:noHBand="0" w:noVBand="1"/>
+      </w:tblPr>
+      <w:tblGrid>
+        <w:gridCol w:w="1210"/>
+        <w:gridCol w:w="643"/>
+        <w:gridCol w:w="505"/>
+        <w:gridCol w:w="1211"/>
+        <w:gridCol w:w="5168"/>
+        <w:gridCol w:w="829"/>
+      </w:tblGrid>
+      <w:tr>
+        <w:trPr>
+          <w:trHeight w:val="296"/>
+        </w:trPr>
+        <w:tc>
+          <w:tcPr>
+            <w:tcW w:w="0" w:type="auto"/>
+          </w:tcPr>
+          <w:p>
+            <w:pPr>
+              <w:rPr>
+                <w:rFonts w:ascii="Pericles" w:hAnsi="Pericles"/>
+                <w:b/>
+                <w:sz w:val="16"/>
+                <w:szCs w:val="16"/>
+              </w:rPr>
+            </w:pPr>
+            <w:r>
+              <w:rPr>
+                <w:rFonts w:ascii="Pericles" w:hAnsi="Pericles"/>
+                <w:b/>
+                <w:sz w:val="16"/>
+                <w:szCs w:val="16"/>
+              </w:rPr>
+              <w:t>Recipe</w:t>
+            </w:r>
+          </w:p>
+        </w:tc>
+        <w:tc>
+          <w:tcPr>
+            <w:tcW w:w="0" w:type="auto"/>
+          </w:tcPr>
+          <w:p>
+            <w:pPr>
+              <w:rPr>
+                <w:rFonts w:ascii="Pericles" w:hAnsi="Pericles"/>
+                <w:b/>
+                <w:sz w:val="16"/>
+                <w:szCs w:val="16"/>
+              </w:rPr>
+            </w:pPr>
+            <w:r>
+              <w:rPr>
+                <w:rFonts w:ascii="Pericles" w:hAnsi="Pericles"/>
+                <w:b/>
+                <w:sz w:val="16"/>
+                <w:szCs w:val="16"/>
+              </w:rPr>
+              <w:t>Tier</w:t>
+            </w:r>
+          </w:p>
+        </w:tc>
+        <w:tc>
+          <w:tcPr>
+            <w:tcW w:w="0" w:type="auto"/>
+          </w:tcPr>
+          <w:p>
+            <w:pPr>
+              <w:rPr>
+                <w:rFonts w:ascii="Pericles" w:hAnsi="Pericles"/>
+                <w:b/>
+                <w:sz w:val="16"/>
+                <w:szCs w:val="16"/>
+              </w:rPr>
+            </w:pPr>
+            <w:r>
+              <w:rPr>
+                <w:rFonts w:ascii="Pericles" w:hAnsi="Pericles"/>
+                <w:b/>
+                <w:sz w:val="16"/>
+                <w:szCs w:val="16"/>
+              </w:rPr>
+              <w:t>DL</w:t>
+            </w:r>
+          </w:p>
+        </w:tc>
+        <w:tc>
+          <w:tcPr>
+            <w:tcW w:w="1211" w:type="dxa"/>
+          </w:tcPr>
+          <w:p>
+            <w:pPr>
+              <w:rPr>
+                <w:rFonts w:ascii="Pericles" w:hAnsi="Pericles"/>
+                <w:b/>
+                <w:sz w:val="16"/>
+                <w:szCs w:val="16"/>
+              </w:rPr>
+            </w:pPr>
+            <w:r>
+              <w:rPr>
+                <w:rFonts w:ascii="Pericles" w:hAnsi="Pericles"/>
+                <w:b/>
+                <w:sz w:val="16"/>
+                <w:szCs w:val="16"/>
+              </w:rPr>
+              <w:t>Requires</w:t>
+            </w:r>
+          </w:p>
+        </w:tc>
+        <w:tc>
+          <w:tcPr>
+            <w:tcW w:w="0" w:type="auto"/>
+          </w:tcPr>
+          <w:p>
+            <w:pPr>
+              <w:rPr>
+                <w:rFonts w:ascii="Pericles" w:hAnsi="Pericles"/>
+                <w:b/>
+                <w:sz w:val="16"/>
+                <w:szCs w:val="16"/>
+              </w:rPr>
+            </w:pPr>
+            <w:r>
+              <w:rPr>
+                <w:rFonts w:ascii="Pericles" w:hAnsi="Pericles"/>
+                <w:b/>
+                <w:sz w:val="16"/>
+                <w:szCs w:val="16"/>
+              </w:rPr>
+              <w:t>Effect/Notes</w:t>
+            </w:r>
+          </w:p>
+        </w:tc>
+        <w:tc>
+          <w:tcPr>
+            <w:tcW w:w="829" w:type="dxa"/>
+          </w:tcPr>
+          <w:p>
+            <w:pPr>
+              <w:rPr>
+                <w:rFonts w:ascii="Pericles" w:hAnsi="Pericles"/>
+                <w:b/>
+                <w:sz w:val="16"/>
+                <w:szCs w:val="16"/>
+              </w:rPr>
+            </w:pPr>
+            <w:r>
+              <w:rPr>
+                <w:rFonts w:ascii="Pericles" w:hAnsi="Pericles"/>
+                <w:b/>
+                <w:sz w:val="16"/>
+                <w:szCs w:val="16"/>
+              </w:rPr>
+              <w:t>Retail</w:t>
+            </w:r>
+          </w:p>
+        </w:tc>
+      </w:tr>
+      <w:tr>
+        <w:trPr>
+          <w:trHeight w:val="296"/>
+        </w:trPr>
+        <w:tc>
+          <w:tcPr>
+            <w:tcW w:w="0" w:type="auto"/>
+          </w:tcPr>
+          <w:p>
+            <w:pPr>
+              <w:rPr>
+                <w:rFonts w:ascii="Pericles" w:hAnsi="Pericles"/>
+                <w:sz w:val="16"/>
+                <w:szCs w:val="16"/>
+              </w:rPr>
+            </w:pPr>
+            <w:r>
+              <w:rPr>
+                <w:rFonts w:ascii="Pericles" w:hAnsi="Pericles"/>
+                <w:sz w:val="16"/>
+                <w:szCs w:val="16"/>
+              </w:rPr>
+              <w:t>Bleed</w:t>
+            </w:r>
+          </w:p>
+        </w:tc>
+        <w:tc>
+          <w:tcPr>
+            <w:tcW w:w="0" w:type="auto"/>
+          </w:tcPr>
+          <w:p>
+            <w:pPr>
+              <w:rPr>
+                <w:rFonts w:ascii="Pericles" w:hAnsi="Pericles"/>
+                <w:sz w:val="16"/>
+                <w:szCs w:val="16"/>
+              </w:rPr>
+            </w:pPr>
+            <w:r>
+              <w:rPr>
+                <w:rFonts w:ascii="Pericles" w:hAnsi="Pericles"/>
+                <w:sz w:val="16"/>
+                <w:szCs w:val="16"/>
+              </w:rPr>
+              <w:t>1</w:t>
+            </w:r>
+          </w:p>
+        </w:tc>
+        <w:tc>
+          <w:tcPr>
+            <w:tcW w:w="0" w:type="auto"/>
+          </w:tcPr>
+          <w:p>
+            <w:pPr>
+              <w:jc w:val="right"/>
+              <w:rPr>
+                <w:rFonts w:ascii="Pericles" w:hAnsi="Pericles"/>
+                <w:sz w:val="16"/>
+                <w:szCs w:val="16"/>
+              </w:rPr>
+            </w:pPr>
+            <w:r>
+              <w:rPr>
+                <w:rFonts w:ascii="Pericles" w:hAnsi="Pericles"/>
+                <w:sz w:val="16"/>
+                <w:szCs w:val="16"/>
+              </w:rPr>
+              <w:t>10</w:t>
+            </w:r>
+          </w:p>
+        </w:tc>
+        <w:tc>
+          <w:tcPr>
+            <w:tcW w:w="1211" w:type="dxa"/>
+          </w:tcPr>
+          <w:p>
+            <w:pPr>
+              <w:rPr>
+                <w:rFonts w:ascii="Pericles" w:hAnsi="Pericles"/>
+                <w:sz w:val="16"/>
+                <w:szCs w:val="16"/>
+              </w:rPr>
+            </w:pPr>
+            <w:r>
+              <w:rPr>
+                <w:rFonts w:ascii="Pericles" w:hAnsi="Pericles"/>
+                <w:sz w:val="16"/>
+                <w:szCs w:val="16"/>
+              </w:rPr>
+              <w:t>Chem x 2</w:t>
+            </w:r>
+          </w:p>
+        </w:tc>
+        <w:tc>
+          <w:tcPr>
+            <w:tcW w:w="0" w:type="auto"/>
+          </w:tcPr>
+          <w:p>
+            <w:pPr>
+              <w:pStyle w:val="ListParagraph"/>
+              <w:numPr>
+                <w:ilvl w:val="0"/>
+                <w:numId w:val="1"/>
+              </w:numPr>
+              <w:rPr>
+                <w:rFonts w:ascii="Pericles" w:hAnsi="Pericles"/>
+                <w:sz w:val="16"/>
+                <w:szCs w:val="16"/>
+              </w:rPr>
+            </w:pPr>
+            <w:r>
+              <w:rPr>
+                <w:rFonts w:ascii="Pericles" w:hAnsi="Pericles"/>
+                <w:sz w:val="16"/>
+                <w:szCs w:val="16"/>
+              </w:rPr>
+              <w:t>Bleed(1) Tou 14 to save</w:t>
+            </w:r>
+          </w:p>
+          <w:p>
+            <w:pPr>
+              <w:pStyle w:val="ListParagraph"/>
+              <w:numPr>
+                <w:ilvl w:val="0"/>
+                <w:numId w:val="1"/>
+              </w:numPr>
+              <w:rPr>
+                <w:rFonts w:ascii="Pericles" w:hAnsi="Pericles"/>
+                <w:sz w:val="16"/>
+                <w:szCs w:val="16"/>
+              </w:rPr>
+            </w:pPr>
+            <w:r>
+              <w:rPr>
+                <w:rFonts w:ascii="Pericles" w:hAnsi="Pericles"/>
+                <w:sz w:val="16"/>
+                <w:szCs w:val="16"/>
+              </w:rPr>
+              <w:t>Sticky(6)</w:t>
+            </w:r>
+          </w:p>
+        </w:tc>
+        <w:tc>
+          <w:tcPr>
+            <w:tcW w:w="829" w:type="dxa"/>
+          </w:tcPr>
+          <w:p>
+            <w:pPr>
+              <w:jc w:val="right"/>
+              <w:rPr>
+                <w:rFonts w:ascii="Pericles" w:hAnsi="Pericles"/>
+                <w:sz w:val="16"/>
+                <w:szCs w:val="16"/>
+              </w:rPr>
+            </w:pPr>
+            <w:r>
+              <w:rPr>
+                <w:rFonts w:ascii="Pericles" w:hAnsi="Pericles"/>
+                <w:sz w:val="16"/>
+                <w:szCs w:val="16"/>
+              </w:rPr>
+              <w:t>75g</w:t>
+            </w:r>
+          </w:p>
+        </w:tc>
+      </w:tr>
+      <w:tr>
+        <w:trPr>
+          <w:trHeight w:val="296"/>
+        </w:trPr>
+        <w:tc>
+          <w:tcPr>
+            <w:tcW w:w="0" w:type="auto"/>
+          </w:tcPr>
+          <w:p>
+            <w:pPr>
+              <w:rPr>
+                <w:rFonts w:ascii="Pericles" w:hAnsi="Pericles"/>
+                <w:sz w:val="16"/>
+                <w:szCs w:val="16"/>
+              </w:rPr>
+            </w:pPr>
+            <w:r>
+              <w:rPr>
+                <w:rFonts w:ascii="Pericles" w:hAnsi="Pericles"/>
+                <w:sz w:val="16"/>
+                <w:szCs w:val="16"/>
+              </w:rPr>
+              <w:t>Envenom</w:t>
+            </w:r>
+          </w:p>
+        </w:tc>
+        <w:tc>
+          <w:tcPr>
+            <w:tcW w:w="0" w:type="auto"/>
+          </w:tcPr>
+          <w:p>
+            <w:pPr>
+              <w:rPr>
+                <w:rFonts w:ascii="Pericles" w:hAnsi="Pericles"/>
+                <w:sz w:val="16"/>
+                <w:szCs w:val="16"/>
+              </w:rPr>
+            </w:pPr>
+            <w:r>
+              <w:rPr>
+                <w:rFonts w:ascii="Pericles" w:hAnsi="Pericles"/>
+                <w:sz w:val="16"/>
+                <w:szCs w:val="16"/>
+              </w:rPr>
+              <w:t>1</w:t>
+            </w:r>
+          </w:p>
+        </w:tc>
+        <w:tc>
+          <w:tcPr>
+            <w:tcW w:w="0" w:type="auto"/>
+          </w:tcPr>
+          <w:p>
+            <w:pPr>
+              <w:jc w:val="right"/>
+              <w:rPr>
+                <w:rFonts w:ascii="Pericles" w:hAnsi="Pericles"/>
+                <w:sz w:val="16"/>
+                <w:szCs w:val="16"/>
+              </w:rPr>
+            </w:pPr>
+            <w:r>
+              <w:rPr>
+                <w:rFonts w:ascii="Pericles" w:hAnsi="Pericles"/>
+                <w:sz w:val="16"/>
+                <w:szCs w:val="16"/>
+              </w:rPr>
+              <w:t>10</w:t>
+            </w:r>
+          </w:p>
+        </w:tc>
+        <w:tc>
+          <w:tcPr>
+            <w:tcW w:w="1211" w:type="dxa"/>
+          </w:tcPr>
+          <w:p>
+            <w:pPr>
+              <w:rPr>
+                <w:rFonts w:ascii="Pericles" w:hAnsi="Pericles"/>
+                <w:sz w:val="16"/>
+                <w:szCs w:val="16"/>
+              </w:rPr>
+            </w:pPr>
+            <w:r>
+              <w:rPr>
+                <w:rFonts w:ascii="Pericles" w:hAnsi="Pericles"/>
+                <w:sz w:val="16"/>
+                <w:szCs w:val="16"/>
+              </w:rPr>
+              <w:t>Chem x 2</w:t>
+            </w:r>
+          </w:p>
+        </w:tc>
+        <w:tc>
+          <w:tcPr>
+            <w:tcW w:w="0" w:type="auto"/>
+          </w:tcPr>
+          <w:p>
+            <w:pPr>
+              <w:pStyle w:val="ListParagraph"/>
+              <w:numPr>
+                <w:ilvl w:val="0"/>
+                <w:numId w:val="1"/>
+              </w:numPr>
+              <w:rPr>
+                <w:rFonts w:ascii="Pericles" w:hAnsi="Pericles"/>
+                <w:sz w:val="16"/>
+                <w:szCs w:val="16"/>
+              </w:rPr>
+            </w:pPr>
+            <w:r>
+              <w:rPr>
+                <w:rFonts w:ascii="Pericles" w:hAnsi="Pericles"/>
+                <w:sz w:val="16"/>
+                <w:szCs w:val="16"/>
+              </w:rPr>
+              <w:t>Envenoms your weapon, giving a +1 damage</w:t>
+            </w:r>
+          </w:p>
+          <w:p>
+            <w:pPr>
+              <w:pStyle w:val="ListParagraph"/>
+              <w:numPr>
+                <w:ilvl w:val="0"/>
+                <w:numId w:val="1"/>
+              </w:numPr>
+              <w:rPr>
+                <w:rFonts w:ascii="Pericles" w:hAnsi="Pericles"/>
+                <w:sz w:val="16"/>
+                <w:szCs w:val="16"/>
+              </w:rPr>
+            </w:pPr>
+            <w:r>
+              <w:rPr>
+                <w:rFonts w:ascii="Pericles" w:hAnsi="Pericles"/>
+                <w:sz w:val="16"/>
+                <w:szCs w:val="16"/>
+              </w:rPr>
+              <w:t>Sticky(9)</w:t>
+            </w:r>
+          </w:p>
+        </w:tc>
+        <w:tc>
+          <w:tcPr>
+            <w:tcW w:w="829" w:type="dxa"/>
+          </w:tcPr>
+          <w:p>
+            <w:pPr>
+              <w:jc w:val="right"/>
+              <w:rPr>
+                <w:rFonts w:ascii="Pericles" w:hAnsi="Pericles"/>
+                <w:sz w:val="16"/>
+                <w:szCs w:val="16"/>
+              </w:rPr>
+            </w:pPr>
+            <w:r>
+              <w:rPr>
+                <w:rFonts w:ascii="Pericles" w:hAnsi="Pericles"/>
+                <w:sz w:val="16"/>
+                <w:szCs w:val="16"/>
+              </w:rPr>
+              <w:t>75g</w:t>
+            </w:r>
+          </w:p>
+        </w:tc>
+      </w:tr>
+      <w:tr>
+        <w:trPr>
+          <w:trHeight w:val="296"/>
+        </w:trPr>
+        <w:tc>
+          <w:tcPr>
+            <w:tcW w:w="0" w:type="auto"/>
+          </w:tcPr>
+          <w:p>
+            <w:pPr>
+              <w:rPr>
+                <w:rFonts w:ascii="Pericles" w:hAnsi="Pericles"/>
+                <w:sz w:val="16"/>
+                <w:szCs w:val="16"/>
+              </w:rPr>
+            </w:pPr>
+            <w:r>
+              <w:rPr>
+                <w:rFonts w:ascii="Pericles" w:hAnsi="Pericles"/>
+                <w:sz w:val="16"/>
+                <w:szCs w:val="16"/>
+              </w:rPr>
+              <w:t>Pain</w:t>
+            </w:r>
+          </w:p>
+        </w:tc>
+        <w:tc>
+          <w:tcPr>
+            <w:tcW w:w="0" w:type="auto"/>
+          </w:tcPr>
+          <w:p>
+            <w:pPr>
+              <w:rPr>
+                <w:rFonts w:ascii="Pericles" w:hAnsi="Pericles"/>
+                <w:sz w:val="16"/>
+                <w:szCs w:val="16"/>
+              </w:rPr>
+            </w:pPr>
+            <w:r>
+              <w:rPr>
+                <w:rFonts w:ascii="Pericles" w:hAnsi="Pericles"/>
+                <w:sz w:val="16"/>
+                <w:szCs w:val="16"/>
+              </w:rPr>
+              <w:t>1</w:t>
+            </w:r>
+          </w:p>
+        </w:tc>
+        <w:tc>
+          <w:tcPr>
+            <w:tcW w:w="0" w:type="auto"/>
+          </w:tcPr>
+          <w:p>
+            <w:pPr>
+              <w:jc w:val="right"/>
+              <w:rPr>
+                <w:rFonts w:ascii="Pericles" w:hAnsi="Pericles"/>
+                <w:sz w:val="16"/>
+                <w:szCs w:val="16"/>
+              </w:rPr>
+            </w:pPr>
+            <w:r>
+              <w:rPr>
+                <w:rFonts w:ascii="Pericles" w:hAnsi="Pericles"/>
+                <w:sz w:val="16"/>
+                <w:szCs w:val="16"/>
+              </w:rPr>
+              <w:t>10</w:t>
+            </w:r>
+          </w:p>
+        </w:tc>
+        <w:tc>
+          <w:tcPr>
+            <w:tcW w:w="1211" w:type="dxa"/>
+          </w:tcPr>
+          <w:p>
+            <w:pPr>
+              <w:rPr>
+                <w:rFonts w:ascii="Pericles" w:hAnsi="Pericles"/>
+                <w:sz w:val="16"/>
+                <w:szCs w:val="16"/>
+              </w:rPr>
+            </w:pPr>
+            <w:r>
+              <w:rPr>
+                <w:rFonts w:ascii="Pericles" w:hAnsi="Pericles"/>
+                <w:sz w:val="16"/>
+                <w:szCs w:val="16"/>
+              </w:rPr>
+              <w:t>Chem x 2</w:t>
+            </w:r>
+          </w:p>
+        </w:tc>
+        <w:tc>
+          <w:tcPr>
+            <w:tcW w:w="0" w:type="auto"/>
+          </w:tcPr>
+          <w:p>
+            <w:pPr>
+              <w:pStyle w:val="ListParagraph"/>
+              <w:numPr>
+                <w:ilvl w:val="0"/>
+                <w:numId w:val="1"/>
+              </w:numPr>
+              <w:rPr>
+                <w:rFonts w:ascii="Pericles" w:hAnsi="Pericles"/>
+                <w:sz w:val="16"/>
+                <w:szCs w:val="16"/>
+              </w:rPr>
+            </w:pPr>
+            <w:r>
+              <w:rPr>
+                <w:rFonts w:ascii="Pericles" w:hAnsi="Pericles"/>
+                <w:sz w:val="16"/>
+                <w:szCs w:val="16"/>
+              </w:rPr>
+              <w:t>Tou 14 or Impaired(1)</w:t>
+            </w:r>
+          </w:p>
+        </w:tc>
+        <w:tc>
+          <w:tcPr>
+            <w:tcW w:w="829" w:type="dxa"/>
+          </w:tcPr>
+          <w:p>
+            <w:pPr>
+              <w:jc w:val="right"/>
+              <w:rPr>
+                <w:rFonts w:ascii="Pericles" w:hAnsi="Pericles"/>
+                <w:sz w:val="16"/>
+                <w:szCs w:val="16"/>
+              </w:rPr>
+            </w:pPr>
+            <w:r>
+              <w:rPr>
+                <w:rFonts w:ascii="Pericles" w:hAnsi="Pericles"/>
+                <w:sz w:val="16"/>
+                <w:szCs w:val="16"/>
+              </w:rPr>
+              <w:t>75g</w:t>
+            </w:r>
+          </w:p>
+        </w:tc>
+      </w:tr>
+    </w:tbl>
+    <w:p>
+      <w:pPr>
+        <w:rPr>
+          <w:rFonts w:ascii="Pericles" w:hAnsi="Pericles"/>
+          <w:sz w:val="20"/>
+          <w:szCs w:val="20"/>
+        </w:rPr>
+      </w:pPr>
+    </w:p>
+    <w:p>
+      <w:pPr>
+        <w:rPr>
+          <w:rFonts w:ascii="Pericles" w:hAnsi="Pericles"/>
+          <w:sz w:val="20"/>
+          <w:szCs w:val="20"/>
+        </w:rPr>
+      </w:pPr>
+      <w:r>
+        <w:rPr>
+          <w:rFonts w:ascii="Pericles" w:hAnsi="Pericles"/>
+          <w:sz w:val="20"/>
+          <w:szCs w:val="20"/>
+        </w:rPr>
         <w:t>Scribe Recipes</w:t>
       </w:r>
     </w:p>
@@ -3046,6 +3746,7 @@
                 <w:sz w:val="16"/>
                 <w:szCs w:val="16"/>
               </w:rPr>
+              <w:lastRenderedPageBreak/>
               <w:t xml:space="preserve">Spell </w:t>
             </w:r>
             <w:r>
@@ -3614,7 +4315,6 @@
                 <w:sz w:val="16"/>
                 <w:szCs w:val="16"/>
               </w:rPr>
-              <w:lastRenderedPageBreak/>
               <w:t>Recipe</w:t>
             </w:r>
           </w:p>
@@ -4509,8 +5209,6 @@
               </w:rPr>
               <w:t>Two</w:t>
             </w:r>
-            <w:bookmarkStart w:id="0" w:name="_GoBack"/>
-            <w:bookmarkEnd w:id="0"/>
             <w:r>
               <w:rPr>
                 <w:rFonts w:ascii="Pericles" w:hAnsi="Pericles"/>
@@ -6682,6 +7380,127 @@
     </w:sectPr>
   </w:body>
 </w:document>
+</file>
+
+<file path=word/numbering.xml><?xml version="1.0" encoding="utf-8"?>
+<w:numbering xmlns:wpc="http://schemas.microsoft.com/office/word/2010/wordprocessingCanvas" xmlns:mc="http://schemas.openxmlformats.org/markup-compatibility/2006" xmlns:o="urn:schemas-microsoft-com:office:office" xmlns:r="http://schemas.openxmlformats.org/officeDocument/2006/relationships" xmlns:m="http://schemas.openxmlformats.org/officeDocument/2006/math" xmlns:v="urn:schemas-microsoft-com:vml" xmlns:wp14="http://schemas.microsoft.com/office/word/2010/wordprocessingDrawing" xmlns:wp="http://schemas.openxmlformats.org/drawingml/2006/wordprocessingDrawing" xmlns:w10="urn:schemas-microsoft-com:office:word" xmlns:w="http://schemas.openxmlformats.org/wordprocessingml/2006/main" xmlns:w14="http://schemas.microsoft.com/office/word/2010/wordml" xmlns:w15="http://schemas.microsoft.com/office/word/2012/wordml" xmlns:wpg="http://schemas.microsoft.com/office/word/2010/wordprocessingGroup" xmlns:wpi="http://schemas.microsoft.com/office/word/2010/wordprocessingInk" xmlns:wne="http://schemas.microsoft.com/office/word/2006/wordml" xmlns:wps="http://schemas.microsoft.com/office/word/2010/wordprocessingShape" mc:Ignorable="w14 w15 wp14">
+  <w:abstractNum w:abstractNumId="0" w15:restartNumberingAfterBreak="0">
+    <w:nsid w:val="53E94831"/>
+    <w:multiLevelType w:val="hybridMultilevel"/>
+    <w:tmpl w:val="92C28DF6"/>
+    <w:lvl w:ilvl="0" w:tplc="04090001">
+      <w:start w:val="1"/>
+      <w:numFmt w:val="bullet"/>
+      <w:lvlText w:val=""/>
+      <w:lvlJc w:val="left"/>
+      <w:pPr>
+        <w:ind w:left="360" w:hanging="360"/>
+      </w:pPr>
+      <w:rPr>
+        <w:rFonts w:ascii="Symbol" w:hAnsi="Symbol" w:hint="default"/>
+      </w:rPr>
+    </w:lvl>
+    <w:lvl w:ilvl="1" w:tplc="04090003" w:tentative="1">
+      <w:start w:val="1"/>
+      <w:numFmt w:val="bullet"/>
+      <w:lvlText w:val="o"/>
+      <w:lvlJc w:val="left"/>
+      <w:pPr>
+        <w:ind w:left="1080" w:hanging="360"/>
+      </w:pPr>
+      <w:rPr>
+        <w:rFonts w:ascii="Courier New" w:hAnsi="Courier New" w:cs="Courier New" w:hint="default"/>
+      </w:rPr>
+    </w:lvl>
+    <w:lvl w:ilvl="2" w:tplc="04090005" w:tentative="1">
+      <w:start w:val="1"/>
+      <w:numFmt w:val="bullet"/>
+      <w:lvlText w:val=""/>
+      <w:lvlJc w:val="left"/>
+      <w:pPr>
+        <w:ind w:left="1800" w:hanging="360"/>
+      </w:pPr>
+      <w:rPr>
+        <w:rFonts w:ascii="Wingdings" w:hAnsi="Wingdings" w:hint="default"/>
+      </w:rPr>
+    </w:lvl>
+    <w:lvl w:ilvl="3" w:tplc="04090001" w:tentative="1">
+      <w:start w:val="1"/>
+      <w:numFmt w:val="bullet"/>
+      <w:lvlText w:val=""/>
+      <w:lvlJc w:val="left"/>
+      <w:pPr>
+        <w:ind w:left="2520" w:hanging="360"/>
+      </w:pPr>
+      <w:rPr>
+        <w:rFonts w:ascii="Symbol" w:hAnsi="Symbol" w:hint="default"/>
+      </w:rPr>
+    </w:lvl>
+    <w:lvl w:ilvl="4" w:tplc="04090003" w:tentative="1">
+      <w:start w:val="1"/>
+      <w:numFmt w:val="bullet"/>
+      <w:lvlText w:val="o"/>
+      <w:lvlJc w:val="left"/>
+      <w:pPr>
+        <w:ind w:left="3240" w:hanging="360"/>
+      </w:pPr>
+      <w:rPr>
+        <w:rFonts w:ascii="Courier New" w:hAnsi="Courier New" w:cs="Courier New" w:hint="default"/>
+      </w:rPr>
+    </w:lvl>
+    <w:lvl w:ilvl="5" w:tplc="04090005" w:tentative="1">
+      <w:start w:val="1"/>
+      <w:numFmt w:val="bullet"/>
+      <w:lvlText w:val=""/>
+      <w:lvlJc w:val="left"/>
+      <w:pPr>
+        <w:ind w:left="3960" w:hanging="360"/>
+      </w:pPr>
+      <w:rPr>
+        <w:rFonts w:ascii="Wingdings" w:hAnsi="Wingdings" w:hint="default"/>
+      </w:rPr>
+    </w:lvl>
+    <w:lvl w:ilvl="6" w:tplc="04090001" w:tentative="1">
+      <w:start w:val="1"/>
+      <w:numFmt w:val="bullet"/>
+      <w:lvlText w:val=""/>
+      <w:lvlJc w:val="left"/>
+      <w:pPr>
+        <w:ind w:left="4680" w:hanging="360"/>
+      </w:pPr>
+      <w:rPr>
+        <w:rFonts w:ascii="Symbol" w:hAnsi="Symbol" w:hint="default"/>
+      </w:rPr>
+    </w:lvl>
+    <w:lvl w:ilvl="7" w:tplc="04090003" w:tentative="1">
+      <w:start w:val="1"/>
+      <w:numFmt w:val="bullet"/>
+      <w:lvlText w:val="o"/>
+      <w:lvlJc w:val="left"/>
+      <w:pPr>
+        <w:ind w:left="5400" w:hanging="360"/>
+      </w:pPr>
+      <w:rPr>
+        <w:rFonts w:ascii="Courier New" w:hAnsi="Courier New" w:cs="Courier New" w:hint="default"/>
+      </w:rPr>
+    </w:lvl>
+    <w:lvl w:ilvl="8" w:tplc="04090005" w:tentative="1">
+      <w:start w:val="1"/>
+      <w:numFmt w:val="bullet"/>
+      <w:lvlText w:val=""/>
+      <w:lvlJc w:val="left"/>
+      <w:pPr>
+        <w:ind w:left="6120" w:hanging="360"/>
+      </w:pPr>
+      <w:rPr>
+        <w:rFonts w:ascii="Wingdings" w:hAnsi="Wingdings" w:hint="default"/>
+      </w:rPr>
+    </w:lvl>
+  </w:abstractNum>
+  <w:num w:numId="1">
+    <w:abstractNumId w:val="0"/>
+  </w:num>
+</w:numbering>
 </file>
 
 <file path=word/styles.xml><?xml version="1.0" encoding="utf-8"?>
@@ -7124,6 +7943,17 @@
       </w:tblBorders>
     </w:tblPr>
   </w:style>
+  <w:style w:type="paragraph" w:styleId="ListParagraph">
+    <w:name w:val="List Paragraph"/>
+    <w:basedOn w:val="Normal"/>
+    <w:uiPriority w:val="34"/>
+    <w:qFormat/>
+    <w:rsid w:val="001112AA"/>
+    <w:pPr>
+      <w:ind w:left="720"/>
+      <w:contextualSpacing/>
+    </w:pPr>
+  </w:style>
 </w:styles>
 </file>
 

</xml_diff>